<commit_message>
mpx2lido: titleSet and workType fine tuning
</commit_message>
<xml_diff>
--- a/lib/mpx2lido/MPX2LIDO-overview.docx
+++ b/lib/mpx2lido/MPX2LIDO-overview.docx
@@ -204,7 +204,6 @@
         <w:t xml:space="preserve"> </w:t>
       </w:r>
       <w:proofErr w:type="spellStart"/>
-      <w:proofErr w:type="gramStart"/>
       <w:r>
         <w:rPr>
           <w:lang w:val="en-US"/>
@@ -212,7 +211,6 @@
         <w:t>lido:element</w:t>
       </w:r>
       <w:proofErr w:type="spellEnd"/>
-      <w:proofErr w:type="gramEnd"/>
       <w:r>
         <w:rPr>
           <w:lang w:val="en-US"/>
@@ -463,6 +461,35 @@
           <w:lang w:val="en-US"/>
         </w:rPr>
         <w:t>ms from the source dictionary are mapped/translated to terms on the lido-side</w:t>
+      </w:r>
+    </w:p>
+    <w:p>
+      <w:pPr>
+        <w:pStyle w:val="Aufzhlungszeichen"/>
+        <w:rPr>
+          <w:lang w:val="en-US"/>
+        </w:rPr>
+      </w:pPr>
+      <w:r>
+        <w:rPr>
+          <w:lang w:val="en-US"/>
+        </w:rPr>
+        <w:t xml:space="preserve">Current terminology: </w:t>
+      </w:r>
+      <w:hyperlink r:id="rId8" w:history="1">
+        <w:r>
+          <w:rPr>
+            <w:rStyle w:val="Hyperlink"/>
+            <w:lang w:val="en-US"/>
+          </w:rPr>
+          <w:t>http://terminology.lido-schema.org/</w:t>
+        </w:r>
+      </w:hyperlink>
+      <w:r>
+        <w:rPr>
+          <w:lang w:val="en-US"/>
+        </w:rPr>
+        <w:t xml:space="preserve"> </w:t>
       </w:r>
     </w:p>
     <w:tbl>
@@ -750,12 +777,10 @@
               <w:t xml:space="preserve">Ungenutzte Begriffe aus </w:t>
             </w:r>
             <w:proofErr w:type="spellStart"/>
-            <w:proofErr w:type="gramStart"/>
             <w:r>
               <w:t>mpx:objekttyp</w:t>
             </w:r>
             <w:proofErr w:type="spellEnd"/>
-            <w:proofErr w:type="gramEnd"/>
             <w:r>
               <w:t xml:space="preserve"> </w:t>
             </w:r>
@@ -854,6 +879,13 @@
               <w:t>objectWorkType</w:t>
             </w:r>
             <w:proofErr w:type="spellEnd"/>
+            <w:r>
+              <w:rPr>
+                <w:rStyle w:val="Funotenzeichen"/>
+                <w:lang w:val="en-US"/>
+              </w:rPr>
+              <w:footnoteReference w:id="2"/>
+            </w:r>
           </w:p>
         </w:tc>
         <w:tc>
@@ -893,11 +925,20 @@
             <w:tcW w:w="2850" w:type="dxa"/>
           </w:tcPr>
           <w:p>
-            <w:pPr>
-              <w:rPr>
-                <w:lang w:val="en-US"/>
-              </w:rPr>
-            </w:pPr>
+            <w:r>
+              <w:t>Unklar, was ich mit d</w:t>
+            </w:r>
+            <w:r>
+              <w:t xml:space="preserve">en Begriffen aus </w:t>
+            </w:r>
+            <w:proofErr w:type="spellStart"/>
+            <w:r>
+              <w:t>sachbegriffHierarchisch</w:t>
+            </w:r>
+            <w:proofErr w:type="spellEnd"/>
+            <w:r>
+              <w:t xml:space="preserve"> machen soll.</w:t>
+            </w:r>
           </w:p>
         </w:tc>
       </w:tr>
@@ -923,7 +964,7 @@
                 <w:rStyle w:val="Funotenzeichen"/>
                 <w:lang w:val="en-US"/>
               </w:rPr>
-              <w:footnoteReference w:id="2"/>
+              <w:footnoteReference w:id="3"/>
             </w:r>
           </w:p>
         </w:tc>
@@ -1671,7 +1712,7 @@
                 <w:rStyle w:val="Funotenzeichen"/>
                 <w:lang w:val="en-US"/>
               </w:rPr>
-              <w:footnoteReference w:id="3"/>
+              <w:footnoteReference w:id="4"/>
             </w:r>
           </w:p>
         </w:tc>
@@ -1745,7 +1786,7 @@
                 <w:rStyle w:val="Funotenzeichen"/>
                 <w:lang w:val="en-US"/>
               </w:rPr>
-              <w:footnoteReference w:id="4"/>
+              <w:footnoteReference w:id="5"/>
             </w:r>
           </w:p>
         </w:tc>
@@ -2890,7 +2931,6 @@
               </w:rPr>
             </w:pPr>
             <w:proofErr w:type="spellStart"/>
-            <w:proofErr w:type="gramStart"/>
             <w:r>
               <w:rPr>
                 <w:lang w:val="en-US"/>
@@ -2898,7 +2938,6 @@
               <w:t>erwerb.datum</w:t>
             </w:r>
             <w:proofErr w:type="spellEnd"/>
-            <w:proofErr w:type="gramEnd"/>
           </w:p>
         </w:tc>
         <w:tc>
@@ -3306,7 +3345,7 @@
                 <w:rStyle w:val="Funotenzeichen"/>
                 <w:lang w:val="en-US"/>
               </w:rPr>
-              <w:footnoteReference w:id="5"/>
+              <w:footnoteReference w:id="6"/>
             </w:r>
           </w:p>
         </w:tc>
@@ -3463,7 +3502,7 @@
                 <w:rStyle w:val="Funotenzeichen"/>
                 <w:lang w:val="en-US"/>
               </w:rPr>
-              <w:footnoteReference w:id="6"/>
+              <w:footnoteReference w:id="7"/>
             </w:r>
           </w:p>
         </w:tc>
@@ -4066,7 +4105,6 @@
               </w:rPr>
             </w:pPr>
             <w:proofErr w:type="spellStart"/>
-            <w:proofErr w:type="gramStart"/>
             <w:r>
               <w:rPr>
                 <w:lang w:val="en-US"/>
@@ -4074,7 +4112,6 @@
               <w:t>mpx:credits</w:t>
             </w:r>
             <w:proofErr w:type="spellEnd"/>
-            <w:proofErr w:type="gramEnd"/>
             <w:r>
               <w:rPr>
                 <w:lang w:val="en-US"/>
@@ -4222,7 +4259,7 @@
                 <w:rStyle w:val="Funotenzeichen"/>
                 <w:lang w:val="en-US"/>
               </w:rPr>
-              <w:footnoteReference w:id="7"/>
+              <w:footnoteReference w:id="8"/>
             </w:r>
           </w:p>
         </w:tc>
@@ -5023,8 +5060,8 @@
       </w:pPr>
     </w:p>
     <w:sectPr>
-      <w:headerReference w:type="default" r:id="rId8"/>
-      <w:footerReference w:type="default" r:id="rId9"/>
+      <w:headerReference w:type="default" r:id="rId9"/>
+      <w:footerReference w:type="default" r:id="rId10"/>
       <w:pgSz w:w="11906" w:h="16838"/>
       <w:pgMar w:top="1417" w:right="1417" w:bottom="1134" w:left="1417" w:header="708" w:footer="708" w:gutter="0"/>
       <w:cols w:space="708"/>
@@ -5127,10 +5164,7 @@
   <w:footnote w:id="1">
     <w:p>
       <w:pPr>
-        <w:autoSpaceDE w:val="0"/>
-        <w:autoSpaceDN w:val="0"/>
-        <w:adjustRightInd w:val="0"/>
-        <w:spacing w:after="0" w:line="240" w:lineRule="auto"/>
+        <w:pStyle w:val="Funotentext"/>
         <w:rPr>
           <w:lang w:val="en-US"/>
         </w:rPr>
@@ -5181,7 +5215,7 @@
   <w:footnote w:id="2">
     <w:p>
       <w:pPr>
-        <w:pStyle w:val="Fuzeile"/>
+        <w:pStyle w:val="Funotentext"/>
         <w:rPr>
           <w:lang w:val="en-US"/>
         </w:rPr>
@@ -5199,34 +5233,16 @@
         <w:t xml:space="preserve"> </w:t>
       </w:r>
       <w:r>
-        <w:rPr>
-          <w:lang w:val="en-US"/>
-        </w:rPr>
-        <w:t>“</w:t>
-      </w:r>
-      <w:r>
-        <w:rPr>
-          <w:lang w:val="en-US"/>
-        </w:rPr>
-        <w:t>Concepts used to categorize an object / work by grouping it</w:t>
-      </w:r>
-      <w:r>
-        <w:rPr>
-          <w:lang w:val="en-US"/>
-        </w:rPr>
-        <w:t xml:space="preserve"> </w:t>
-      </w:r>
-      <w:r>
-        <w:rPr>
-          <w:lang w:val="en-US"/>
-        </w:rPr>
-        <w:t>together with others on the basis of similar characteristics.</w:t>
-      </w:r>
-      <w:r>
-        <w:rPr>
-          <w:lang w:val="en-US"/>
-        </w:rPr>
-        <w:t>”</w:t>
+        <w:t>"</w:t>
+      </w:r>
+      <w:r>
+        <w:rPr>
+          <w:lang w:val="en-US"/>
+        </w:rPr>
+        <w:t>The specific kind of object / work being described.</w:t>
+      </w:r>
+      <w:r>
+        <w:t>"</w:t>
       </w:r>
     </w:p>
   </w:footnote>
@@ -5260,19 +5276,25 @@
         <w:rPr>
           <w:lang w:val="en-US"/>
         </w:rPr>
-        <w:t>A description of the state of the object / work</w:t>
+        <w:t>Concepts used to categorize an object / work by grouping it</w:t>
+      </w:r>
+      <w:r>
+        <w:rPr>
+          <w:lang w:val="en-US"/>
+        </w:rPr>
+        <w:t xml:space="preserve"> </w:t>
+      </w:r>
+      <w:r>
+        <w:rPr>
+          <w:lang w:val="en-US"/>
+        </w:rPr>
+        <w:t>together with others on the basis of similar characteristics.</w:t>
       </w:r>
       <w:r>
         <w:rPr>
           <w:lang w:val="en-US"/>
         </w:rPr>
         <w:t>”</w:t>
-      </w:r>
-      <w:r>
-        <w:rPr>
-          <w:lang w:val="en-US"/>
-        </w:rPr>
-        <w:t>.</w:t>
       </w:r>
     </w:p>
   </w:footnote>
@@ -5306,25 +5328,19 @@
         <w:rPr>
           <w:lang w:val="en-US"/>
         </w:rPr>
-        <w:t>A description of the edition of the object / work. Used primarily for</w:t>
-      </w:r>
-      <w:r>
-        <w:rPr>
-          <w:lang w:val="en-US"/>
-        </w:rPr>
-        <w:t xml:space="preserve"> </w:t>
-      </w:r>
-      <w:r>
-        <w:rPr>
-          <w:lang w:val="en-US"/>
-        </w:rPr>
-        <w:t>prints and other multiples.</w:t>
+        <w:t>A description of the state of the object / work</w:t>
       </w:r>
       <w:r>
         <w:rPr>
           <w:lang w:val="en-US"/>
         </w:rPr>
         <w:t>”</w:t>
+      </w:r>
+      <w:r>
+        <w:rPr>
+          <w:lang w:val="en-US"/>
+        </w:rPr>
+        <w:t>.</w:t>
       </w:r>
     </w:p>
   </w:footnote>
@@ -5332,6 +5348,9 @@
     <w:p>
       <w:pPr>
         <w:pStyle w:val="Funotentext"/>
+        <w:rPr>
+          <w:lang w:val="en-US"/>
+        </w:rPr>
       </w:pPr>
       <w:r>
         <w:rPr>
@@ -5340,98 +5359,47 @@
         <w:footnoteRef/>
       </w:r>
       <w:r>
+        <w:rPr>
+          <w:lang w:val="en-US"/>
+        </w:rPr>
         <w:t xml:space="preserve"> </w:t>
       </w:r>
       <w:r>
-        <w:t xml:space="preserve">Lido erlaubt nur ein </w:t>
-      </w:r>
-      <w:proofErr w:type="spellStart"/>
-      <w:r>
-        <w:t>eventDate</w:t>
-      </w:r>
-      <w:proofErr w:type="spellEnd"/>
-      <w:r>
-        <w:t xml:space="preserve"> pro Event</w:t>
-      </w:r>
-      <w:r>
-        <w:t xml:space="preserve">. Uns liegen aber </w:t>
-      </w:r>
-      <w:r>
-        <w:t xml:space="preserve">mehrere alternative Schätzungen vorliegen, </w:t>
-      </w:r>
-      <w:r>
-        <w:t xml:space="preserve">die die Herstellung des Objekts schätzen. Diese müssen laut </w:t>
-      </w:r>
-      <w:proofErr w:type="spellStart"/>
-      <w:r>
-        <w:t>Spec</w:t>
-      </w:r>
-      <w:proofErr w:type="spellEnd"/>
-      <w:r>
-        <w:t xml:space="preserve"> wohl </w:t>
-      </w:r>
-      <w:r>
-        <w:t xml:space="preserve">in eigenen </w:t>
-      </w:r>
-      <w:proofErr w:type="spellStart"/>
-      <w:r>
-        <w:t>e</w:t>
-      </w:r>
-      <w:r>
-        <w:t>vent</w:t>
-      </w:r>
-      <w:proofErr w:type="spellEnd"/>
-      <w:r>
-        <w:t xml:space="preserve"> geschrieben</w:t>
-      </w:r>
-      <w:r>
-        <w:t xml:space="preserve"> werden</w:t>
-      </w:r>
-      <w:r>
-        <w:t>.</w:t>
-      </w:r>
-      <w:r>
-        <w:t xml:space="preserve"> Soll ich dafür eigenen </w:t>
-      </w:r>
-      <w:proofErr w:type="spellStart"/>
-      <w:r>
-        <w:t>eventType</w:t>
-      </w:r>
-      <w:proofErr w:type="spellEnd"/>
-      <w:r>
-        <w:t xml:space="preserve"> anliegen (namens </w:t>
-      </w:r>
-      <w:proofErr w:type="spellStart"/>
-      <w:r>
-        <w:t>AlternativeDatierung</w:t>
-      </w:r>
-      <w:proofErr w:type="spellEnd"/>
-      <w:r>
-        <w:t xml:space="preserve">) oder soll ich das </w:t>
-      </w:r>
-      <w:r>
-        <w:t xml:space="preserve">in </w:t>
-      </w:r>
-      <w:r>
-        <w:t xml:space="preserve">weitere </w:t>
-      </w:r>
-      <w:proofErr w:type="spellStart"/>
-      <w:r>
-        <w:t>events</w:t>
-      </w:r>
-      <w:proofErr w:type="spellEnd"/>
-      <w:r>
-        <w:t>[type=Herstellung] schreiben?</w:t>
+        <w:rPr>
+          <w:lang w:val="en-US"/>
+        </w:rPr>
+        <w:t>“</w:t>
+      </w:r>
+      <w:r>
+        <w:rPr>
+          <w:lang w:val="en-US"/>
+        </w:rPr>
+        <w:t>A description of the edition of the object / work. Used primarily for</w:t>
+      </w:r>
+      <w:r>
+        <w:rPr>
+          <w:lang w:val="en-US"/>
+        </w:rPr>
+        <w:t xml:space="preserve"> </w:t>
+      </w:r>
+      <w:r>
+        <w:rPr>
+          <w:lang w:val="en-US"/>
+        </w:rPr>
+        <w:t>prints and other multiples.</w:t>
+      </w:r>
+      <w:r>
+        <w:rPr>
+          <w:lang w:val="en-US"/>
+        </w:rPr>
+        <w:t>”</w:t>
       </w:r>
     </w:p>
   </w:footnote>
   <w:footnote w:id="6">
     <w:p>
       <w:pPr>
-        <w:pStyle w:val="Fuzeile"/>
-        <w:rPr>
-          <w:lang w:val="en-US"/>
-        </w:rPr>
+        <w:pStyle w:val="Funotentext"/>
       </w:pPr>
       <w:r>
         <w:rPr>
@@ -5440,35 +5408,135 @@
         <w:footnoteRef/>
       </w:r>
       <w:r>
-        <w:rPr>
-          <w:lang w:val="en-US"/>
-        </w:rPr>
         <w:t xml:space="preserve"> </w:t>
       </w:r>
       <w:r>
-        <w:rPr>
-          <w:rStyle w:val="FunotentextZchn"/>
-          <w:lang w:val="en-US"/>
-        </w:rPr>
-        <w:t>S</w:t>
-      </w:r>
-      <w:r>
-        <w:rPr>
-          <w:rStyle w:val="FunotentextZchn"/>
-          <w:lang w:val="en-US"/>
-        </w:rPr>
-        <w:t>ubjects “identify, describe, and/or interpret what is depicted in and by an object / work or what it is about.”</w:t>
-      </w:r>
-      <w:r>
-        <w:rPr>
-          <w:rStyle w:val="FunotentextZchn"/>
-          <w:lang w:val="en-US"/>
-        </w:rPr>
-        <w:t xml:space="preserve"> (emphasis MM)</w:t>
+        <w:t xml:space="preserve">Lido erlaubt nur ein </w:t>
+      </w:r>
+      <w:proofErr w:type="spellStart"/>
+      <w:r>
+        <w:t>eventDate</w:t>
+      </w:r>
+      <w:proofErr w:type="spellEnd"/>
+      <w:r>
+        <w:t xml:space="preserve"> pro Event</w:t>
+      </w:r>
+      <w:r>
+        <w:t xml:space="preserve">. Uns liegen aber </w:t>
+      </w:r>
+      <w:r>
+        <w:t xml:space="preserve">mehrere alternative Schätzungen vorliegen, </w:t>
+      </w:r>
+      <w:r>
+        <w:t xml:space="preserve">die die Herstellung des Objekts schätzen. Diese müssen laut </w:t>
+      </w:r>
+      <w:proofErr w:type="spellStart"/>
+      <w:r>
+        <w:t>Spec</w:t>
+      </w:r>
+      <w:proofErr w:type="spellEnd"/>
+      <w:r>
+        <w:t xml:space="preserve"> wohl </w:t>
+      </w:r>
+      <w:r>
+        <w:t xml:space="preserve">in eigenen </w:t>
+      </w:r>
+      <w:proofErr w:type="spellStart"/>
+      <w:r>
+        <w:t>e</w:t>
+      </w:r>
+      <w:r>
+        <w:t>vent</w:t>
+      </w:r>
+      <w:proofErr w:type="spellEnd"/>
+      <w:r>
+        <w:t xml:space="preserve"> geschrieben</w:t>
+      </w:r>
+      <w:r>
+        <w:t xml:space="preserve"> werden</w:t>
+      </w:r>
+      <w:r>
+        <w:t>.</w:t>
+      </w:r>
+      <w:r>
+        <w:t xml:space="preserve"> Soll ich dafür eigenen </w:t>
+      </w:r>
+      <w:proofErr w:type="spellStart"/>
+      <w:r>
+        <w:t>eventType</w:t>
+      </w:r>
+      <w:proofErr w:type="spellEnd"/>
+      <w:r>
+        <w:t xml:space="preserve"> anliegen (namens </w:t>
+      </w:r>
+      <w:proofErr w:type="spellStart"/>
+      <w:r>
+        <w:t>AlternativeDatierung</w:t>
+      </w:r>
+      <w:proofErr w:type="spellEnd"/>
+      <w:r>
+        <w:t xml:space="preserve">) oder soll ich das </w:t>
+      </w:r>
+      <w:r>
+        <w:t xml:space="preserve">in </w:t>
+      </w:r>
+      <w:r>
+        <w:t xml:space="preserve">weitere </w:t>
+      </w:r>
+      <w:proofErr w:type="spellStart"/>
+      <w:r>
+        <w:t>events</w:t>
+      </w:r>
+      <w:proofErr w:type="spellEnd"/>
+      <w:r>
+        <w:t>[type=Herstellung] schreiben?</w:t>
       </w:r>
     </w:p>
   </w:footnote>
   <w:footnote w:id="7">
+    <w:p>
+      <w:pPr>
+        <w:pStyle w:val="Funotentext"/>
+        <w:rPr>
+          <w:lang w:val="en-US"/>
+        </w:rPr>
+      </w:pPr>
+      <w:r>
+        <w:rPr>
+          <w:rStyle w:val="Funotenzeichen"/>
+        </w:rPr>
+        <w:footnoteRef/>
+      </w:r>
+      <w:r>
+        <w:rPr>
+          <w:lang w:val="en-US"/>
+        </w:rPr>
+        <w:t xml:space="preserve"> </w:t>
+      </w:r>
+      <w:r>
+        <w:rPr>
+          <w:rStyle w:val="FunotentextZchn"/>
+          <w:lang w:val="en-US"/>
+        </w:rPr>
+        <w:t>S</w:t>
+      </w:r>
+      <w:r>
+        <w:rPr>
+          <w:rStyle w:val="FunotentextZchn"/>
+          <w:lang w:val="en-US"/>
+        </w:rPr>
+        <w:t>ubjects “identify, describe, and/or interpret what is depicted in and by an object / work or what it is about.”</w:t>
+      </w:r>
+      <w:r>
+        <w:rPr>
+          <w:rStyle w:val="FunotentextZchn"/>
+          <w:lang w:val="en-US"/>
+        </w:rPr>
+        <w:t xml:space="preserve"> (emphasis MM)</w:t>
+      </w:r>
+    </w:p>
+  </w:footnote>
+  <w:footnote w:id="8">
     <w:p>
       <w:pPr>
         <w:autoSpaceDE w:val="0"/>
@@ -6125,7 +6193,6 @@
   <w:style w:type="character" w:default="1" w:styleId="Absatz-Standardschriftart">
     <w:name w:val="Default Paragraph Font"/>
     <w:uiPriority w:val="1"/>
-    <w:semiHidden/>
     <w:unhideWhenUsed/>
   </w:style>
   <w:style w:type="table" w:default="1" w:styleId="NormaleTabelle">
@@ -6404,6 +6471,29 @@
       <w:vertAlign w:val="superscript"/>
     </w:rPr>
   </w:style>
+  <w:style w:type="character" w:styleId="Hyperlink">
+    <w:name w:val="Hyperlink"/>
+    <w:basedOn w:val="Absatz-Standardschriftart"/>
+    <w:uiPriority w:val="99"/>
+    <w:unhideWhenUsed/>
+    <w:rsid w:val="007C2C2F"/>
+    <w:rPr>
+      <w:color w:val="0563C1" w:themeColor="hyperlink"/>
+      <w:u w:val="single"/>
+    </w:rPr>
+  </w:style>
+  <w:style w:type="character" w:styleId="NichtaufgelsteErwhnung">
+    <w:name w:val="Unresolved Mention"/>
+    <w:basedOn w:val="Absatz-Standardschriftart"/>
+    <w:uiPriority w:val="99"/>
+    <w:semiHidden/>
+    <w:unhideWhenUsed/>
+    <w:rsid w:val="007C2C2F"/>
+    <w:rPr>
+      <w:color w:val="605E5C"/>
+      <w:shd w:val="clear" w:color="auto" w:fill="E1DFDD"/>
+    </w:rPr>
+  </w:style>
 </w:styles>
 </file>
 
@@ -6673,7 +6763,7 @@
 </file>
 
 <file path=customXml/itemProps1.xml><?xml version="1.0" encoding="utf-8"?>
-<ds:datastoreItem xmlns:ds="http://schemas.openxmlformats.org/officeDocument/2006/customXml" ds:itemID="{D45474D0-FFBD-45F2-A8C5-FDD05B21C022}">
+<ds:datastoreItem xmlns:ds="http://schemas.openxmlformats.org/officeDocument/2006/customXml" ds:itemID="{DC5848E7-134B-4DEE-BDA3-E1081FB1FDF4}">
   <ds:schemaRefs>
     <ds:schemaRef ds:uri="http://schemas.openxmlformats.org/officeDocument/2006/bibliography"/>
   </ds:schemaRefs>

</xml_diff>

<commit_message>
mpx2lido: title mapping improved, translation from vokvok included
</commit_message>
<xml_diff>
--- a/lib/mpx2lido/MPX2LIDO-overview.docx
+++ b/lib/mpx2lido/MPX2LIDO-overview.docx
@@ -204,6 +204,7 @@
         <w:t xml:space="preserve"> </w:t>
       </w:r>
       <w:proofErr w:type="spellStart"/>
+      <w:proofErr w:type="gramStart"/>
       <w:r>
         <w:rPr>
           <w:lang w:val="en-US"/>
@@ -211,6 +212,7 @@
         <w:t>lido:element</w:t>
       </w:r>
       <w:proofErr w:type="spellEnd"/>
+      <w:proofErr w:type="gramEnd"/>
       <w:r>
         <w:rPr>
           <w:lang w:val="en-US"/>
@@ -777,10 +779,12 @@
               <w:t xml:space="preserve">Ungenutzte Begriffe aus </w:t>
             </w:r>
             <w:proofErr w:type="spellStart"/>
+            <w:proofErr w:type="gramStart"/>
             <w:r>
               <w:t>mpx:objekttyp</w:t>
             </w:r>
             <w:proofErr w:type="spellEnd"/>
+            <w:proofErr w:type="gramEnd"/>
             <w:r>
               <w:t xml:space="preserve"> </w:t>
             </w:r>
@@ -926,6 +930,9 @@
           </w:tcPr>
           <w:p>
             <w:r>
+              <w:t xml:space="preserve">(1) </w:t>
+            </w:r>
+            <w:r>
               <w:t>Unklar, was ich mit d</w:t>
             </w:r>
             <w:r>
@@ -939,6 +946,17 @@
             <w:r>
               <w:t xml:space="preserve"> machen soll.</w:t>
             </w:r>
+            <w:r>
+              <w:t xml:space="preserve"> (2) Was tun mit den nicht-Sachbegriffen wie </w:t>
+            </w:r>
+            <w:proofErr w:type="spellStart"/>
+            <w:r>
+              <w:t>einheim</w:t>
+            </w:r>
+            <w:proofErr w:type="spellEnd"/>
+            <w:r>
+              <w:t>. Bez.? Müssen die raus oder können die bleiben?</w:t>
+            </w:r>
           </w:p>
         </w:tc>
       </w:tr>
@@ -957,6 +975,7 @@
               <w:rPr>
                 <w:lang w:val="en-US"/>
               </w:rPr>
+              <w:lastRenderedPageBreak/>
               <w:t>classification</w:t>
             </w:r>
             <w:r>
@@ -2931,6 +2950,7 @@
               </w:rPr>
             </w:pPr>
             <w:proofErr w:type="spellStart"/>
+            <w:proofErr w:type="gramStart"/>
             <w:r>
               <w:rPr>
                 <w:lang w:val="en-US"/>
@@ -2938,6 +2958,7 @@
               <w:t>erwerb.datum</w:t>
             </w:r>
             <w:proofErr w:type="spellEnd"/>
+            <w:proofErr w:type="gramEnd"/>
           </w:p>
         </w:tc>
         <w:tc>
@@ -4105,6 +4126,7 @@
               </w:rPr>
             </w:pPr>
             <w:proofErr w:type="spellStart"/>
+            <w:proofErr w:type="gramStart"/>
             <w:r>
               <w:rPr>
                 <w:lang w:val="en-US"/>
@@ -4112,6 +4134,7 @@
               <w:t>mpx:credits</w:t>
             </w:r>
             <w:proofErr w:type="spellEnd"/>
+            <w:proofErr w:type="gramEnd"/>
             <w:r>
               <w:rPr>
                 <w:lang w:val="en-US"/>
@@ -5233,6 +5256,9 @@
         <w:t xml:space="preserve"> </w:t>
       </w:r>
       <w:r>
+        <w:rPr>
+          <w:lang w:val="en-US"/>
+        </w:rPr>
         <w:t>"</w:t>
       </w:r>
       <w:r>
@@ -5242,6 +5268,9 @@
         <w:t>The specific kind of object / work being described.</w:t>
       </w:r>
       <w:r>
+        <w:rPr>
+          <w:lang w:val="en-US"/>
+        </w:rPr>
         <w:t>"</w:t>
       </w:r>
     </w:p>
@@ -6193,6 +6222,7 @@
   <w:style w:type="character" w:default="1" w:styleId="Absatz-Standardschriftart">
     <w:name w:val="Default Paragraph Font"/>
     <w:uiPriority w:val="1"/>
+    <w:semiHidden/>
     <w:unhideWhenUsed/>
   </w:style>
   <w:style w:type="table" w:default="1" w:styleId="NormaleTabelle">
@@ -6494,6 +6524,29 @@
       <w:shd w:val="clear" w:color="auto" w:fill="E1DFDD"/>
     </w:rPr>
   </w:style>
+  <w:style w:type="character" w:styleId="BesuchterLink">
+    <w:name w:val="FollowedHyperlink"/>
+    <w:basedOn w:val="Absatz-Standardschriftart"/>
+    <w:uiPriority w:val="99"/>
+    <w:semiHidden/>
+    <w:unhideWhenUsed/>
+    <w:rsid w:val="00A900AE"/>
+    <w:rPr>
+      <w:color w:val="954F72" w:themeColor="followedHyperlink"/>
+      <w:u w:val="single"/>
+    </w:rPr>
+  </w:style>
+  <w:style w:type="paragraph" w:styleId="Listenabsatz">
+    <w:name w:val="List Paragraph"/>
+    <w:basedOn w:val="Standard"/>
+    <w:uiPriority w:val="34"/>
+    <w:qFormat/>
+    <w:rsid w:val="00A900AE"/>
+    <w:pPr>
+      <w:ind w:left="720"/>
+      <w:contextualSpacing/>
+    </w:pPr>
+  </w:style>
 </w:styles>
 </file>
 
@@ -6763,7 +6816,7 @@
 </file>
 
 <file path=customXml/itemProps1.xml><?xml version="1.0" encoding="utf-8"?>
-<ds:datastoreItem xmlns:ds="http://schemas.openxmlformats.org/officeDocument/2006/customXml" ds:itemID="{DC5848E7-134B-4DEE-BDA3-E1081FB1FDF4}">
+<ds:datastoreItem xmlns:ds="http://schemas.openxmlformats.org/officeDocument/2006/customXml" ds:itemID="{E848B64E-782C-45D5-9546-28B9DA6F3685}">
   <ds:schemaRefs>
     <ds:schemaRef ds:uri="http://schemas.openxmlformats.org/officeDocument/2006/bibliography"/>
   </ds:schemaRefs>

</xml_diff>